<commit_message>
Updated DBContect with Entity Framework Core
</commit_message>
<xml_diff>
--- a/src/ErrandsTodoApi/Documentation/Spec.docx
+++ b/src/ErrandsTodoApi/Documentation/Spec.docx
@@ -1838,32 +1838,28 @@
     <w:p/>
     <w:p>
       <w:pPr>
-        <w:pStyle w:val="Heading2"/>
+        <w:pStyle w:val="Heading1"/>
         <w:shd w:val="clear" w:color="auto" w:fill="FFFFFF"/>
-        <w:spacing w:before="0" w:after="0" w:line="312" w:lineRule="atLeast"/>
-        <w:textAlignment w:val="baseline"/>
-        <w:rPr>
-          <w:rFonts w:ascii="Arial" w:hAnsi="Arial" w:cs="Arial"/>
-          <w:color w:val="000000"/>
-          <w:sz w:val="32"/>
-          <w:szCs w:val="32"/>
-        </w:rPr>
-      </w:pPr>
-      <w:hyperlink r:id="rId9" w:history="1">
-        <w:r>
-          <w:rPr>
-            <w:rStyle w:val="Hyperlink"/>
-            <w:rFonts w:ascii="Arial" w:hAnsi="Arial" w:cs="Arial"/>
-            <w:color w:val="FF4B33"/>
-            <w:sz w:val="32"/>
-            <w:szCs w:val="32"/>
-            <w:bdr w:val="none" w:sz="0" w:space="0" w:color="auto" w:frame="1"/>
-          </w:rPr>
-          <w:t>Using EF6 with ASP.NET MVC Core 1.0 (aka MVC 6)</w:t>
-        </w:r>
-      </w:hyperlink>
+        <w:spacing w:before="150" w:after="180"/>
+        <w:rPr>
+          <w:rFonts w:ascii="Segoe UI Light" w:hAnsi="Segoe UI Light" w:cs="Segoe UI Light"/>
+          <w:color w:val="222222"/>
+        </w:rPr>
+      </w:pPr>
+      <w:r>
+        <w:rPr>
+          <w:rFonts w:ascii="Segoe UI Light" w:hAnsi="Segoe UI Light" w:cs="Segoe UI Light"/>
+          <w:b/>
+          <w:bCs/>
+          <w:color w:val="222222"/>
+        </w:rPr>
+        <w:t>Getting started with ASP.NET Core MVC and Entity Framework Core using Visual Studio</w:t>
+      </w:r>
     </w:p>
     <w:p>
+      <w:r>
+        <w:t>https://docs.microsoft.com/en-us/aspnet/core/data/ef-mvc/intro</w:t>
+      </w:r>
       <w:bookmarkStart w:id="0" w:name="_GoBack"/>
       <w:bookmarkEnd w:id="0"/>
     </w:p>
@@ -2431,6 +2427,27 @@
     <w:name w:val="Normal"/>
     <w:qFormat/>
   </w:style>
+  <w:style w:type="paragraph" w:styleId="Heading1">
+    <w:name w:val="heading 1"/>
+    <w:basedOn w:val="Normal"/>
+    <w:next w:val="Normal"/>
+    <w:link w:val="Heading1Char"/>
+    <w:uiPriority w:val="9"/>
+    <w:qFormat/>
+    <w:rsid w:val="00A53A98"/>
+    <w:pPr>
+      <w:keepNext/>
+      <w:keepLines/>
+      <w:spacing w:before="240" w:after="0"/>
+      <w:outlineLvl w:val="0"/>
+    </w:pPr>
+    <w:rPr>
+      <w:rFonts w:asciiTheme="majorHAnsi" w:eastAsiaTheme="majorEastAsia" w:hAnsiTheme="majorHAnsi" w:cstheme="majorBidi"/>
+      <w:color w:val="2F5496" w:themeColor="accent1" w:themeShade="BF"/>
+      <w:sz w:val="32"/>
+      <w:szCs w:val="32"/>
+    </w:rPr>
+  </w:style>
   <w:style w:type="paragraph" w:styleId="Heading2">
     <w:name w:val="heading 2"/>
     <w:basedOn w:val="Normal"/>
@@ -2664,6 +2681,31 @@
     <w:rsid w:val="004A53F6"/>
     <w:rPr>
       <w:shd w:val="clear" w:color="auto" w:fill="FFFFCC"/>
+    </w:rPr>
+  </w:style>
+  <w:style w:type="character" w:styleId="FollowedHyperlink">
+    <w:name w:val="FollowedHyperlink"/>
+    <w:basedOn w:val="DefaultParagraphFont"/>
+    <w:uiPriority w:val="99"/>
+    <w:semiHidden/>
+    <w:unhideWhenUsed/>
+    <w:rsid w:val="00A53A98"/>
+    <w:rPr>
+      <w:color w:val="954F72" w:themeColor="followedHyperlink"/>
+      <w:u w:val="single"/>
+    </w:rPr>
+  </w:style>
+  <w:style w:type="character" w:customStyle="1" w:styleId="Heading1Char">
+    <w:name w:val="Heading 1 Char"/>
+    <w:basedOn w:val="DefaultParagraphFont"/>
+    <w:link w:val="Heading1"/>
+    <w:uiPriority w:val="9"/>
+    <w:rsid w:val="00A53A98"/>
+    <w:rPr>
+      <w:rFonts w:asciiTheme="majorHAnsi" w:eastAsiaTheme="majorEastAsia" w:hAnsiTheme="majorHAnsi" w:cstheme="majorBidi"/>
+      <w:color w:val="2F5496" w:themeColor="accent1" w:themeShade="BF"/>
+      <w:sz w:val="32"/>
+      <w:szCs w:val="32"/>
     </w:rPr>
   </w:style>
 </w:styles>

</xml_diff>